<commit_message>
added lecturer notes with MEETING REQUIREMENTS for next week 20-11-2017
</commit_message>
<xml_diff>
--- a/Project Documents/Project 5-6 meeting notes updated 30-10-2017.docx
+++ b/Project Documents/Project 5-6 meeting notes updated 30-10-2017.docx
@@ -468,19 +468,7 @@
         <w:rPr>
           <w:lang w:val="nl-NL"/>
         </w:rPr>
-        <w:t>Zijn idee: hij neemt twee rollen in van project: product owner (technische kennis) maar wij verkopen aan hem h</w:t>
-      </w:r>
-      <w:r>
-        <w:rPr>
-          <w:lang w:val="nl-NL"/>
-        </w:rPr>
-        <w:t>et product. Stemmen af wat we implementeren, wat haalbaar wordt, functionaliteiten e.d. &amp; tutor: beoordeling, feedback &amp; insights uit zijn ervaring en hij beantwoordt vragen wat betreft het onderwerp. Specifieke vragen of onderdelen waarover onduidelijkhei</w:t>
-      </w:r>
-      <w:r>
-        <w:rPr>
-          <w:lang w:val="nl-NL"/>
-        </w:rPr>
-        <w:t>d is etc… de meetings worden voorbereid.</w:t>
+        <w:t>Zijn idee: hij neemt twee rollen in van project: product owner (technische kennis) maar wij verkopen aan hem het product. Stemmen af wat we implementeren, wat haalbaar wordt, functionaliteiten e.d. &amp; tutor: beoordeling, feedback &amp; insights uit zijn ervaring en hij beantwoordt vragen wat betreft het onderwerp. Specifieke vragen of onderdelen waarover onduidelijkheid is etc… de meetings worden voorbereid.</w:t>
       </w:r>
     </w:p>
     <w:p>
@@ -538,13 +526,7 @@
         <w:rPr>
           <w:lang w:val="nl-NL"/>
         </w:rPr>
-        <w:t>Beschrijving van taal in de use cases laten zien: in diagram vorm</w:t>
-      </w:r>
-      <w:r>
-        <w:rPr>
-          <w:lang w:val="nl-NL"/>
-        </w:rPr>
-        <w:t>, een use case beschrijving erbij.</w:t>
+        <w:t>Beschrijving van taal in de use cases laten zien: in diagram vorm, een use case beschrijving erbij.</w:t>
       </w:r>
     </w:p>
     <w:p>
@@ -590,13 +572,7 @@
         <w:rPr>
           <w:lang w:val="nl-NL"/>
         </w:rPr>
-        <w:t>Productoverzicht cre</w:t>
-      </w:r>
-      <w:r>
-        <w:rPr>
-          <w:lang w:val="nl-NL"/>
-        </w:rPr>
-        <w:t>ëren, dan kan je ook een orderoverzicht creëeren.</w:t>
+        <w:t>Productoverzicht creëren, dan kan je ook een orderoverzicht creëeren.</w:t>
       </w:r>
     </w:p>
     <w:p>
@@ -622,13 +598,7 @@
         <w:rPr>
           <w:lang w:val="nl-NL"/>
         </w:rPr>
-        <w:t>Begrijpen op het modelleren op een abstract niveau van het software project. Door het ombouwen van taal waar aan h</w:t>
-      </w:r>
-      <w:r>
-        <w:rPr>
-          <w:lang w:val="nl-NL"/>
-        </w:rPr>
-        <w:t>et eind het omzetten van een doordacht project en model naar een concrete source code minimaal tijd kost. Project in het geheel gemodelleerd, zou het omzetten ervan naar source code minimale tijd kosten.</w:t>
+        <w:t>Begrijpen op het modelleren op een abstract niveau van het software project. Door het ombouwen van taal waar aan het eind het omzetten van een doordacht project en model naar een concrete source code minimaal tijd kost. Project in het geheel gemodelleerd, zou het omzetten ervan naar source code minimale tijd kosten.</w:t>
       </w:r>
     </w:p>
     <w:p>
@@ -650,13 +620,7 @@
         <w:rPr>
           <w:lang w:val="nl-NL"/>
         </w:rPr>
-        <w:t xml:space="preserve"> qua tijdplanning: wat is de complexiteit van d</w:t>
-      </w:r>
-      <w:r>
-        <w:rPr>
-          <w:lang w:val="nl-NL"/>
-        </w:rPr>
-        <w:t xml:space="preserve">it project en waar is de meeste tijd voor nodig wbt features. </w:t>
+        <w:t xml:space="preserve"> qua tijdplanning: wat is de complexiteit van dit project en waar is de meeste tijd voor nodig wbt features. </w:t>
       </w:r>
       <w:r>
         <w:t xml:space="preserve">Excellence criteria’s </w:t>
@@ -683,10 +647,7 @@
       </w:r>
       <w:proofErr w:type="spellEnd"/>
       <w:r>
-        <w:t>, product recommendations, selling strategies, web standard valid</w:t>
-      </w:r>
-      <w:r>
-        <w:t xml:space="preserve">ity, responsive design, optimizing </w:t>
+        <w:t xml:space="preserve">, product recommendations, selling strategies, web standard validity, responsive design, optimizing </w:t>
       </w:r>
       <w:proofErr w:type="spellStart"/>
       <w:r>
@@ -819,13 +780,7 @@
         <w:rPr>
           <w:lang w:val="nl-NL"/>
         </w:rPr>
-        <w:t>Next</w:t>
-      </w:r>
-      <w:r>
-        <w:rPr>
-          <w:lang w:val="nl-NL"/>
-        </w:rPr>
-        <w:t xml:space="preserve"> times: vragen voorbereiden voor de meetings</w:t>
+        <w:t>Next times: vragen voorbereiden voor de meetings</w:t>
       </w:r>
     </w:p>
     <w:p>
@@ -858,13 +813,7 @@
         <w:rPr>
           <w:lang w:val="nl-NL"/>
         </w:rPr>
-        <w:t>Ideeën: verkoop van visualisatie, abstract idee wat breed ingezet kan worden</w:t>
-      </w:r>
-      <w:r>
-        <w:rPr>
-          <w:lang w:val="nl-NL"/>
-        </w:rPr>
-        <w:t>:</w:t>
+        <w:t>Ideeën: verkoop van visualisatie, abstract idee wat breed ingezet kan worden:</w:t>
       </w:r>
     </w:p>
     <w:p>
@@ -917,10 +866,7 @@
       </w:r>
       <w:proofErr w:type="spellStart"/>
       <w:r>
-        <w:t>o</w:t>
-      </w:r>
-      <w:r>
-        <w:t>pstellen</w:t>
+        <w:t>opstellen</w:t>
       </w:r>
       <w:proofErr w:type="spellEnd"/>
       <w:r>
@@ -1076,10 +1022,7 @@
       </w:r>
       <w:proofErr w:type="spellEnd"/>
       <w:r>
-        <w:t xml:space="preserve"> f</w:t>
-      </w:r>
-      <w:r>
-        <w:t xml:space="preserve">eedback, </w:t>
+        <w:t xml:space="preserve"> feedback, </w:t>
       </w:r>
       <w:proofErr w:type="spellStart"/>
       <w:r>
@@ -1326,62 +1269,92 @@
           <w:rFonts w:ascii="Arial Unicode MS" w:eastAsia="Arial Unicode MS" w:hAnsi="Arial Unicode MS" w:cs="Arial Unicode MS"/>
           <w:lang w:val="nl-NL"/>
         </w:rPr>
-        <w:t>Back-end service is de middel</w:t>
-      </w:r>
+        <w:t>Back-end service is de middelste rij, daarbovenop nog een tussenlaag → de modules worden geimplementeerd op de serverkant</w:t>
+      </w:r>
+    </w:p>
+    <w:p>
+      <w:pPr>
+        <w:numPr>
+          <w:ilvl w:val="0"/>
+          <w:numId w:val="15"/>
+        </w:numPr>
+        <w:contextualSpacing/>
+        <w:rPr>
+          <w:lang w:val="nl-NL"/>
+        </w:rPr>
+      </w:pPr>
+      <w:r>
+        <w:rPr>
+          <w:lang w:val="nl-NL"/>
+        </w:rPr>
+        <w:t>De ordermanager laag etc draait in de achtergrond</w:t>
+      </w:r>
+    </w:p>
+    <w:p>
+      <w:pPr>
+        <w:numPr>
+          <w:ilvl w:val="0"/>
+          <w:numId w:val="15"/>
+        </w:numPr>
+        <w:contextualSpacing/>
+        <w:rPr>
+          <w:lang w:val="nl-NL"/>
+        </w:rPr>
+      </w:pPr>
+      <w:r>
+        <w:rPr>
+          <w:lang w:val="nl-NL"/>
+        </w:rPr>
+        <w:t>Wordt verbeterd -&gt; inspiratie package diagram?</w:t>
+      </w:r>
+    </w:p>
+    <w:p>
+      <w:pPr>
+        <w:rPr>
+          <w:lang w:val="nl-NL"/>
+        </w:rPr>
+      </w:pPr>
+    </w:p>
+    <w:p>
+      <w:r>
+        <w:t>Feedback wireframe:</w:t>
+      </w:r>
+    </w:p>
+    <w:p>
+      <w:pPr>
+        <w:numPr>
+          <w:ilvl w:val="0"/>
+          <w:numId w:val="10"/>
+        </w:numPr>
+        <w:contextualSpacing/>
+        <w:rPr>
+          <w:lang w:val="nl-NL"/>
+        </w:rPr>
+      </w:pPr>
+      <w:r>
+        <w:rPr>
+          <w:lang w:val="nl-NL"/>
+        </w:rPr>
+        <w:t>Laag 4: wordt scrolling bij A B C etc</w:t>
+      </w:r>
+    </w:p>
+    <w:p>
+      <w:pPr>
+        <w:numPr>
+          <w:ilvl w:val="0"/>
+          <w:numId w:val="10"/>
+        </w:numPr>
+        <w:contextualSpacing/>
+        <w:rPr>
+          <w:lang w:val="nl-NL"/>
+        </w:rPr>
+      </w:pPr>
       <w:r>
         <w:rPr>
           <w:rFonts w:ascii="Arial Unicode MS" w:eastAsia="Arial Unicode MS" w:hAnsi="Arial Unicode MS" w:cs="Arial Unicode MS"/>
           <w:lang w:val="nl-NL"/>
         </w:rPr>
-        <w:t>ste rij, daarbovenop nog een tussenlaag → de modules worden geimplementeerd op de serverkant</w:t>
-      </w:r>
-    </w:p>
-    <w:p>
-      <w:pPr>
-        <w:numPr>
-          <w:ilvl w:val="0"/>
-          <w:numId w:val="15"/>
-        </w:numPr>
-        <w:contextualSpacing/>
-        <w:rPr>
-          <w:lang w:val="nl-NL"/>
-        </w:rPr>
-      </w:pPr>
-      <w:r>
-        <w:rPr>
-          <w:lang w:val="nl-NL"/>
-        </w:rPr>
-        <w:t>De ordermanager laag etc draait in de achtergrond</w:t>
-      </w:r>
-    </w:p>
-    <w:p>
-      <w:pPr>
-        <w:numPr>
-          <w:ilvl w:val="0"/>
-          <w:numId w:val="15"/>
-        </w:numPr>
-        <w:contextualSpacing/>
-        <w:rPr>
-          <w:lang w:val="nl-NL"/>
-        </w:rPr>
-      </w:pPr>
-      <w:r>
-        <w:rPr>
-          <w:lang w:val="nl-NL"/>
-        </w:rPr>
-        <w:t>Wordt verbeterd -&gt; inspiratie package diagram?</w:t>
-      </w:r>
-    </w:p>
-    <w:p>
-      <w:pPr>
-        <w:rPr>
-          <w:lang w:val="nl-NL"/>
-        </w:rPr>
-      </w:pPr>
-    </w:p>
-    <w:p>
-      <w:r>
-        <w:t>Feedback wireframe:</w:t>
+        <w:t>Laag 4: waar zie je de prijs? In de progress → waar ben je? Kan je terug? Als je terug gaat en het toepast dat je dan de aangepaste prijs ziet</w:t>
       </w:r>
     </w:p>
     <w:p>
@@ -1399,7 +1372,7 @@
         <w:rPr>
           <w:lang w:val="nl-NL"/>
         </w:rPr>
-        <w:t>Laag 4: wordt scrolling bij A B C etc</w:t>
+        <w:t>Laag 4: van het zoekveld filters (is een uitbreidmogelijkheid)</w:t>
       </w:r>
     </w:p>
     <w:p>
@@ -1415,545 +1388,461 @@
       </w:pPr>
       <w:r>
         <w:rPr>
+          <w:lang w:val="nl-NL"/>
+        </w:rPr>
+        <w:t>Laag 5: overzicht configuratie samen met een prijskaart</w:t>
+      </w:r>
+    </w:p>
+    <w:p>
+      <w:pPr>
+        <w:numPr>
+          <w:ilvl w:val="0"/>
+          <w:numId w:val="10"/>
+        </w:numPr>
+        <w:contextualSpacing/>
+        <w:rPr>
+          <w:lang w:val="nl-NL"/>
+        </w:rPr>
+      </w:pPr>
+      <w:r>
+        <w:rPr>
+          <w:lang w:val="nl-NL"/>
+        </w:rPr>
+        <w:t>Laag 5: is voor de docent in beeldvorming nog onduidelijk omdat daar nog de complexiteit in zit</w:t>
+      </w:r>
+    </w:p>
+    <w:p>
+      <w:pPr>
+        <w:numPr>
+          <w:ilvl w:val="0"/>
+          <w:numId w:val="10"/>
+        </w:numPr>
+        <w:contextualSpacing/>
+        <w:rPr>
+          <w:lang w:val="nl-NL"/>
+        </w:rPr>
+      </w:pPr>
+      <w:r>
+        <w:rPr>
+          <w:lang w:val="nl-NL"/>
+        </w:rPr>
+        <w:t>Wishlist zouden willen afbeelden in het product</w:t>
+      </w:r>
+    </w:p>
+    <w:p>
+      <w:pPr>
+        <w:numPr>
+          <w:ilvl w:val="0"/>
+          <w:numId w:val="10"/>
+        </w:numPr>
+        <w:contextualSpacing/>
+        <w:rPr>
+          <w:lang w:val="nl-NL"/>
+        </w:rPr>
+      </w:pPr>
+      <w:r>
+        <w:rPr>
+          <w:lang w:val="nl-NL"/>
+        </w:rPr>
+        <w:t>Er zijn nog x aantal tussenstappen, in 5 jaar een auto waarbij je behalve wielen ook nog sport of limited kan aanbieden. Dat dit toegepast zou kunnen worden in de toekomst, met oog dus op het dynamische.</w:t>
+      </w:r>
+    </w:p>
+    <w:p>
+      <w:pPr>
+        <w:numPr>
+          <w:ilvl w:val="0"/>
+          <w:numId w:val="10"/>
+        </w:numPr>
+        <w:contextualSpacing/>
+        <w:rPr>
+          <w:lang w:val="nl-NL"/>
+        </w:rPr>
+      </w:pPr>
+      <w:r>
+        <w:rPr>
+          <w:lang w:val="nl-NL"/>
+        </w:rPr>
+        <w:t>Order bestelling en wishlist kan nog ingewikkeld worden in de backend</w:t>
+      </w:r>
+    </w:p>
+    <w:p>
+      <w:pPr>
+        <w:rPr>
+          <w:lang w:val="nl-NL"/>
+        </w:rPr>
+      </w:pPr>
+      <w:r>
+        <w:rPr>
+          <w:lang w:val="nl-NL"/>
+        </w:rPr>
+        <w:t>Dit zou complexiteit kunnen bevatten maar hij heeft het idee dat we nog een excellent feature moeten toevoegen aan het eind. Geen suggestions / recommendations, complexiteit, wielen die erbij passen etc.</w:t>
+      </w:r>
+    </w:p>
+    <w:p>
+      <w:pPr>
+        <w:rPr>
+          <w:lang w:val="nl-NL"/>
+        </w:rPr>
+      </w:pPr>
+      <w:r>
+        <w:rPr>
+          <w:lang w:val="nl-NL"/>
+        </w:rPr>
+        <w:lastRenderedPageBreak/>
+        <w:t>Van te voren geconfigureerde auto’s maken waarbij ze kunnen zoeken, pre configured auto’s; daarin wordt de wishlist aangeboden.</w:t>
+      </w:r>
+    </w:p>
+    <w:p>
+      <w:pPr>
+        <w:rPr>
+          <w:lang w:val="nl-NL"/>
+        </w:rPr>
+      </w:pPr>
+      <w:r>
+        <w:rPr>
+          <w:lang w:val="nl-NL"/>
+        </w:rPr>
+        <w:t>Home page -&gt; model kiezen / pre configured</w:t>
+      </w:r>
+    </w:p>
+    <w:p>
+      <w:pPr>
+        <w:rPr>
+          <w:lang w:val="nl-NL"/>
+        </w:rPr>
+      </w:pPr>
+      <w:r>
+        <w:rPr>
+          <w:lang w:val="nl-NL"/>
+        </w:rPr>
+        <w:t>Indicaties van modelleren, hebben het bedacht laten het zo zien...kunnen in volgende meeting in detail laten zien etc…</w:t>
+      </w:r>
+    </w:p>
+    <w:p>
+      <w:pPr>
+        <w:rPr>
+          <w:lang w:val="nl-NL"/>
+        </w:rPr>
+      </w:pPr>
+      <w:r>
+        <w:rPr>
+          <w:lang w:val="nl-NL"/>
+        </w:rPr>
+        <w:t>Complexiteit modelleren orderproces / overzicht</w:t>
+      </w:r>
+    </w:p>
+    <w:p>
+      <w:pPr>
+        <w:rPr>
+          <w:lang w:val="nl-NL"/>
+        </w:rPr>
+      </w:pPr>
+      <w:r>
+        <w:rPr>
+          <w:lang w:val="nl-NL"/>
+        </w:rPr>
+        <w:t>Orderproces zijn ook nog 3-4 stappen</w:t>
+      </w:r>
+    </w:p>
+    <w:p>
+      <w:pPr>
+        <w:rPr>
+          <w:lang w:val="nl-NL"/>
+        </w:rPr>
+      </w:pPr>
+      <w:r>
+        <w:rPr>
+          <w:lang w:val="nl-NL"/>
+        </w:rPr>
+        <w:t>Proefrit: car dealer, bespreking zus en zo, aanbieden</w:t>
+      </w:r>
+    </w:p>
+    <w:p>
+      <w:pPr>
+        <w:rPr>
+          <w:lang w:val="nl-NL"/>
+        </w:rPr>
+      </w:pPr>
+    </w:p>
+    <w:p>
+      <w:pPr>
+        <w:rPr>
+          <w:lang w:val="nl-NL"/>
+        </w:rPr>
+      </w:pPr>
+      <w:r>
+        <w:rPr>
+          <w:lang w:val="nl-NL"/>
+        </w:rPr>
+        <w:t>Type pagina’s als wireframe, niet een wireframe van elke losse stap</w:t>
+      </w:r>
+    </w:p>
+    <w:p>
+      <w:pPr>
+        <w:rPr>
+          <w:lang w:val="nl-NL"/>
+        </w:rPr>
+      </w:pPr>
+    </w:p>
+    <w:p>
+      <w:pPr>
+        <w:rPr>
+          <w:lang w:val="nl-NL"/>
+        </w:rPr>
+      </w:pPr>
+      <w:r>
+        <w:rPr>
+          <w:lang w:val="nl-NL"/>
+        </w:rPr>
+        <w:t>Denk vanuit het oogpunt; hoe kan je aan de PO een product verkopengit</w:t>
+      </w:r>
+    </w:p>
+    <w:p>
+      <w:proofErr w:type="spellStart"/>
+      <w:r>
+        <w:t>Voeg</w:t>
+      </w:r>
+      <w:proofErr w:type="spellEnd"/>
+      <w:r>
+        <w:t xml:space="preserve"> toe model:</w:t>
+      </w:r>
+    </w:p>
+    <w:p>
+      <w:pPr>
+        <w:numPr>
+          <w:ilvl w:val="0"/>
+          <w:numId w:val="9"/>
+        </w:numPr>
+        <w:contextualSpacing/>
+      </w:pPr>
+      <w:r>
+        <w:t>menu</w:t>
+      </w:r>
+    </w:p>
+    <w:p/>
+    <w:p>
+      <w:r>
+        <w:t>Class diagram:</w:t>
+      </w:r>
+    </w:p>
+    <w:p>
+      <w:pPr>
+        <w:numPr>
+          <w:ilvl w:val="0"/>
+          <w:numId w:val="1"/>
+        </w:numPr>
+        <w:contextualSpacing/>
+        <w:rPr>
+          <w:lang w:val="nl-NL"/>
+        </w:rPr>
+      </w:pPr>
+      <w:r>
+        <w:rPr>
+          <w:lang w:val="nl-NL"/>
+        </w:rPr>
+        <w:t>Interactie qua datamodelen, veranderingen van parameters zichtbaar wordt</w:t>
+      </w:r>
+    </w:p>
+    <w:p>
+      <w:pPr>
+        <w:numPr>
+          <w:ilvl w:val="0"/>
+          <w:numId w:val="1"/>
+        </w:numPr>
+        <w:contextualSpacing/>
+        <w:rPr>
+          <w:lang w:val="nl-NL"/>
+        </w:rPr>
+      </w:pPr>
+      <w:r>
+        <w:rPr>
+          <w:lang w:val="nl-NL"/>
+        </w:rPr>
+        <w:t>taalgebruik/taxonomie: geen invoice nog, maar bestelling?</w:t>
+      </w:r>
+    </w:p>
+    <w:p>
+      <w:pPr>
+        <w:numPr>
+          <w:ilvl w:val="0"/>
+          <w:numId w:val="1"/>
+        </w:numPr>
+        <w:contextualSpacing/>
+        <w:rPr>
+          <w:lang w:val="nl-NL"/>
+        </w:rPr>
+      </w:pPr>
+      <w:r>
+        <w:rPr>
+          <w:lang w:val="nl-NL"/>
+        </w:rPr>
+        <w:t>Een product/auto wordt geconfigureerd uit delen</w:t>
+      </w:r>
+    </w:p>
+    <w:p>
+      <w:pPr>
+        <w:numPr>
+          <w:ilvl w:val="0"/>
+          <w:numId w:val="1"/>
+        </w:numPr>
+        <w:contextualSpacing/>
+      </w:pPr>
+      <w:proofErr w:type="spellStart"/>
+      <w:r>
+        <w:t>produtImages</w:t>
+      </w:r>
+      <w:proofErr w:type="spellEnd"/>
+      <w:r>
+        <w:t xml:space="preserve"> = </w:t>
+      </w:r>
+      <w:proofErr w:type="spellStart"/>
+      <w:r>
+        <w:t>technisch</w:t>
+      </w:r>
+      <w:proofErr w:type="spellEnd"/>
+      <w:r>
+        <w:t xml:space="preserve"> detail</w:t>
+      </w:r>
+    </w:p>
+    <w:p>
+      <w:pPr>
+        <w:numPr>
+          <w:ilvl w:val="0"/>
+          <w:numId w:val="1"/>
+        </w:numPr>
+        <w:contextualSpacing/>
+      </w:pPr>
+      <w:r>
+        <w:t xml:space="preserve">Customers </w:t>
+      </w:r>
+      <w:proofErr w:type="spellStart"/>
+      <w:r>
+        <w:t>moet</w:t>
+      </w:r>
+      <w:proofErr w:type="spellEnd"/>
+      <w:r>
+        <w:t xml:space="preserve"> </w:t>
+      </w:r>
+      <w:proofErr w:type="spellStart"/>
+      <w:r>
+        <w:t>adres</w:t>
+      </w:r>
+      <w:proofErr w:type="spellEnd"/>
+      <w:r>
+        <w:t xml:space="preserve"> </w:t>
+      </w:r>
+      <w:proofErr w:type="spellStart"/>
+      <w:r>
+        <w:t>hebben</w:t>
+      </w:r>
+      <w:proofErr w:type="spellEnd"/>
+    </w:p>
+    <w:p>
+      <w:pPr>
+        <w:numPr>
+          <w:ilvl w:val="0"/>
+          <w:numId w:val="1"/>
+        </w:numPr>
+        <w:contextualSpacing/>
+      </w:pPr>
+      <w:proofErr w:type="spellStart"/>
+      <w:r>
+        <w:t>Adres</w:t>
+      </w:r>
+      <w:proofErr w:type="spellEnd"/>
+      <w:r>
+        <w:t xml:space="preserve"> = </w:t>
+      </w:r>
+      <w:proofErr w:type="spellStart"/>
+      <w:r>
+        <w:t>straat</w:t>
+      </w:r>
+      <w:proofErr w:type="spellEnd"/>
+      <w:r>
+        <w:t xml:space="preserve">, </w:t>
+      </w:r>
+      <w:proofErr w:type="spellStart"/>
+      <w:r>
+        <w:t>huisnummer</w:t>
+      </w:r>
+      <w:proofErr w:type="spellEnd"/>
+      <w:r>
+        <w:t>, postcode</w:t>
+      </w:r>
+    </w:p>
+    <w:p>
+      <w:pPr>
+        <w:numPr>
+          <w:ilvl w:val="0"/>
+          <w:numId w:val="1"/>
+        </w:numPr>
+        <w:contextualSpacing/>
+        <w:rPr>
+          <w:lang w:val="nl-NL"/>
+        </w:rPr>
+      </w:pPr>
+      <w:r>
+        <w:rPr>
+          <w:lang w:val="nl-NL"/>
+        </w:rPr>
+        <w:t>Beschrijven: typen aan de variabelen toevoegen</w:t>
+      </w:r>
+    </w:p>
+    <w:p>
+      <w:pPr>
+        <w:numPr>
+          <w:ilvl w:val="0"/>
+          <w:numId w:val="1"/>
+        </w:numPr>
+        <w:contextualSpacing/>
+      </w:pPr>
+      <w:proofErr w:type="spellStart"/>
+      <w:r>
+        <w:t>Abstractclass</w:t>
+      </w:r>
+      <w:proofErr w:type="spellEnd"/>
+      <w:r>
+        <w:t xml:space="preserve">, </w:t>
+      </w:r>
+      <w:proofErr w:type="spellStart"/>
+      <w:r>
+        <w:t>daarvan</w:t>
+      </w:r>
+      <w:proofErr w:type="spellEnd"/>
+      <w:r>
+        <w:t xml:space="preserve"> inherit configuration, invoice </w:t>
+      </w:r>
+      <w:proofErr w:type="spellStart"/>
+      <w:r>
+        <w:t>en</w:t>
+      </w:r>
+      <w:proofErr w:type="spellEnd"/>
+      <w:r>
+        <w:t xml:space="preserve"> </w:t>
+      </w:r>
+      <w:proofErr w:type="spellStart"/>
+      <w:r>
+        <w:t>bestelling</w:t>
+      </w:r>
+      <w:proofErr w:type="spellEnd"/>
+    </w:p>
+    <w:p>
+      <w:pPr>
+        <w:numPr>
+          <w:ilvl w:val="0"/>
+          <w:numId w:val="1"/>
+        </w:numPr>
+        <w:contextualSpacing/>
+        <w:rPr>
+          <w:lang w:val="nl-NL"/>
+        </w:rPr>
+      </w:pPr>
+      <w:r>
+        <w:rPr>
           <w:rFonts w:ascii="Arial Unicode MS" w:eastAsia="Arial Unicode MS" w:hAnsi="Arial Unicode MS" w:cs="Arial Unicode MS"/>
           <w:lang w:val="nl-NL"/>
         </w:rPr>
-        <w:t>Laag 4:</w:t>
-      </w:r>
-      <w:r>
-        <w:rPr>
-          <w:rFonts w:ascii="Arial Unicode MS" w:eastAsia="Arial Unicode MS" w:hAnsi="Arial Unicode MS" w:cs="Arial Unicode MS"/>
-          <w:lang w:val="nl-NL"/>
-        </w:rPr>
-        <w:t xml:space="preserve"> waar zie je de prijs? In de progress → waar ben je? Kan je terug? Als je terug gaat en het toepast dat je dan de aangepaste prijs ziet</w:t>
-      </w:r>
-    </w:p>
-    <w:p>
-      <w:pPr>
-        <w:numPr>
-          <w:ilvl w:val="0"/>
-          <w:numId w:val="10"/>
-        </w:numPr>
-        <w:contextualSpacing/>
-        <w:rPr>
-          <w:lang w:val="nl-NL"/>
-        </w:rPr>
-      </w:pPr>
-      <w:r>
-        <w:rPr>
-          <w:lang w:val="nl-NL"/>
-        </w:rPr>
-        <w:t>Laag 4: van het zoekveld filters (is een uitbreidmogelijkheid)</w:t>
-      </w:r>
-    </w:p>
-    <w:p>
-      <w:pPr>
-        <w:numPr>
-          <w:ilvl w:val="0"/>
-          <w:numId w:val="10"/>
-        </w:numPr>
-        <w:contextualSpacing/>
-        <w:rPr>
-          <w:lang w:val="nl-NL"/>
-        </w:rPr>
-      </w:pPr>
-      <w:r>
-        <w:rPr>
-          <w:lang w:val="nl-NL"/>
-        </w:rPr>
-        <w:t>Laag 5: overzicht configuratie samen met een prijskaart</w:t>
-      </w:r>
-    </w:p>
-    <w:p>
-      <w:pPr>
-        <w:numPr>
-          <w:ilvl w:val="0"/>
-          <w:numId w:val="10"/>
-        </w:numPr>
-        <w:contextualSpacing/>
-        <w:rPr>
-          <w:lang w:val="nl-NL"/>
-        </w:rPr>
-      </w:pPr>
-      <w:r>
-        <w:rPr>
-          <w:lang w:val="nl-NL"/>
-        </w:rPr>
-        <w:t>L</w:t>
-      </w:r>
-      <w:r>
-        <w:rPr>
-          <w:lang w:val="nl-NL"/>
-        </w:rPr>
-        <w:t>aag 5: is voor de docent in beeldvorming nog onduidelijk omdat daar nog de complexiteit in zit</w:t>
-      </w:r>
-    </w:p>
-    <w:p>
-      <w:pPr>
-        <w:numPr>
-          <w:ilvl w:val="0"/>
-          <w:numId w:val="10"/>
-        </w:numPr>
-        <w:contextualSpacing/>
-        <w:rPr>
-          <w:lang w:val="nl-NL"/>
-        </w:rPr>
-      </w:pPr>
-      <w:r>
-        <w:rPr>
-          <w:lang w:val="nl-NL"/>
-        </w:rPr>
-        <w:t>Wishlist zouden willen afbeelden in het product</w:t>
-      </w:r>
-    </w:p>
-    <w:p>
-      <w:pPr>
-        <w:numPr>
-          <w:ilvl w:val="0"/>
-          <w:numId w:val="10"/>
-        </w:numPr>
-        <w:contextualSpacing/>
-        <w:rPr>
-          <w:lang w:val="nl-NL"/>
-        </w:rPr>
-      </w:pPr>
-      <w:r>
-        <w:rPr>
-          <w:lang w:val="nl-NL"/>
-        </w:rPr>
-        <w:t>Er zijn nog x aantal tussenstappen, in 5 jaar een auto waarbij je behalve wielen ook nog sport of limited kan aan</w:t>
-      </w:r>
-      <w:r>
-        <w:rPr>
-          <w:lang w:val="nl-NL"/>
-        </w:rPr>
-        <w:t>bieden. Dat dit toegepast zou kunnen worden in de toekomst, met oog dus op het dynamische.</w:t>
-      </w:r>
-    </w:p>
-    <w:p>
-      <w:pPr>
-        <w:numPr>
-          <w:ilvl w:val="0"/>
-          <w:numId w:val="10"/>
-        </w:numPr>
-        <w:contextualSpacing/>
-        <w:rPr>
-          <w:lang w:val="nl-NL"/>
-        </w:rPr>
-      </w:pPr>
-      <w:r>
-        <w:rPr>
-          <w:lang w:val="nl-NL"/>
-        </w:rPr>
-        <w:t>Order bestelling en wishlist kan nog ingewikkeld worden in de backend</w:t>
-      </w:r>
-    </w:p>
-    <w:p>
-      <w:pPr>
-        <w:rPr>
-          <w:lang w:val="nl-NL"/>
-        </w:rPr>
-      </w:pPr>
-      <w:r>
-        <w:rPr>
-          <w:lang w:val="nl-NL"/>
-        </w:rPr>
-        <w:t>Dit zou complexiteit kunnen bevatten maar hij heeft het idee dat we nog een excellent feature moeten toevoegen aan het eind. Geen suggestions / recommendations, complexiteit, wielen die erbij passen etc.</w:t>
-      </w:r>
-    </w:p>
-    <w:p>
-      <w:pPr>
-        <w:rPr>
-          <w:lang w:val="nl-NL"/>
-        </w:rPr>
-      </w:pPr>
-      <w:r>
-        <w:rPr>
-          <w:lang w:val="nl-NL"/>
-        </w:rPr>
-        <w:lastRenderedPageBreak/>
-        <w:t>Van te voren geconfigureerde auto’s maken waarbij ze</w:t>
-      </w:r>
-      <w:r>
-        <w:rPr>
-          <w:lang w:val="nl-NL"/>
-        </w:rPr>
-        <w:t xml:space="preserve"> kunnen zoeken, pre configured auto’s; daarin wordt de wishlist aangeboden.</w:t>
-      </w:r>
-    </w:p>
-    <w:p>
-      <w:pPr>
-        <w:rPr>
-          <w:lang w:val="nl-NL"/>
-        </w:rPr>
-      </w:pPr>
-      <w:r>
-        <w:rPr>
-          <w:lang w:val="nl-NL"/>
-        </w:rPr>
-        <w:t>Home page -&gt; model kiezen / pre configured</w:t>
-      </w:r>
-    </w:p>
-    <w:p>
-      <w:pPr>
-        <w:rPr>
-          <w:lang w:val="nl-NL"/>
-        </w:rPr>
-      </w:pPr>
-      <w:r>
-        <w:rPr>
-          <w:lang w:val="nl-NL"/>
-        </w:rPr>
-        <w:t>Indicaties van modelleren, hebben het bedacht laten het zo zien...kunnen in volgende meeting in detail laten zien etc…</w:t>
-      </w:r>
-    </w:p>
-    <w:p>
-      <w:pPr>
-        <w:rPr>
-          <w:lang w:val="nl-NL"/>
-        </w:rPr>
-      </w:pPr>
-      <w:r>
-        <w:rPr>
-          <w:lang w:val="nl-NL"/>
-        </w:rPr>
-        <w:t>Complexiteit model</w:t>
-      </w:r>
-      <w:r>
-        <w:rPr>
-          <w:lang w:val="nl-NL"/>
-        </w:rPr>
-        <w:t>leren orderproces / overzicht</w:t>
-      </w:r>
-    </w:p>
-    <w:p>
-      <w:pPr>
-        <w:rPr>
-          <w:lang w:val="nl-NL"/>
-        </w:rPr>
-      </w:pPr>
-      <w:r>
-        <w:rPr>
-          <w:lang w:val="nl-NL"/>
-        </w:rPr>
-        <w:t>Orderproces zijn ook nog 3-4 stappen</w:t>
-      </w:r>
-    </w:p>
-    <w:p>
-      <w:pPr>
-        <w:rPr>
-          <w:lang w:val="nl-NL"/>
-        </w:rPr>
-      </w:pPr>
-      <w:r>
-        <w:rPr>
-          <w:lang w:val="nl-NL"/>
-        </w:rPr>
-        <w:t>Proefrit: car dealer, bespreking zus en zo, aanbieden</w:t>
-      </w:r>
-    </w:p>
-    <w:p>
-      <w:pPr>
-        <w:rPr>
-          <w:lang w:val="nl-NL"/>
-        </w:rPr>
-      </w:pPr>
-    </w:p>
-    <w:p>
-      <w:pPr>
-        <w:rPr>
-          <w:lang w:val="nl-NL"/>
-        </w:rPr>
-      </w:pPr>
-      <w:r>
-        <w:rPr>
-          <w:lang w:val="nl-NL"/>
-        </w:rPr>
-        <w:t>Type pagina’s als wireframe, niet een wireframe van elke losse stap</w:t>
-      </w:r>
-    </w:p>
-    <w:p>
-      <w:pPr>
-        <w:rPr>
-          <w:lang w:val="nl-NL"/>
-        </w:rPr>
-      </w:pPr>
-    </w:p>
-    <w:p>
-      <w:pPr>
-        <w:rPr>
-          <w:lang w:val="nl-NL"/>
-        </w:rPr>
-      </w:pPr>
-      <w:r>
-        <w:rPr>
-          <w:lang w:val="nl-NL"/>
-        </w:rPr>
-        <w:t>Denk vanuit het oogpunt; hoe kan je aan de PO een product verkope</w:t>
-      </w:r>
-      <w:r>
-        <w:rPr>
-          <w:lang w:val="nl-NL"/>
-        </w:rPr>
-        <w:t>ngit</w:t>
-      </w:r>
-    </w:p>
-    <w:p>
-      <w:proofErr w:type="spellStart"/>
-      <w:r>
-        <w:t>Voeg</w:t>
-      </w:r>
-      <w:proofErr w:type="spellEnd"/>
-      <w:r>
-        <w:t xml:space="preserve"> toe model:</w:t>
-      </w:r>
-    </w:p>
-    <w:p>
-      <w:pPr>
-        <w:numPr>
-          <w:ilvl w:val="0"/>
-          <w:numId w:val="9"/>
-        </w:numPr>
-        <w:contextualSpacing/>
-      </w:pPr>
-      <w:r>
-        <w:t>menu</w:t>
-      </w:r>
-    </w:p>
-    <w:p/>
-    <w:p>
-      <w:r>
-        <w:t>Class diagram:</w:t>
-      </w:r>
-    </w:p>
-    <w:p>
-      <w:pPr>
-        <w:numPr>
-          <w:ilvl w:val="0"/>
-          <w:numId w:val="1"/>
-        </w:numPr>
-        <w:contextualSpacing/>
-        <w:rPr>
-          <w:lang w:val="nl-NL"/>
-        </w:rPr>
-      </w:pPr>
-      <w:r>
-        <w:rPr>
-          <w:lang w:val="nl-NL"/>
-        </w:rPr>
-        <w:t>Interactie qua datamodelen, veranderingen van parameters zichtbaar wordt</w:t>
-      </w:r>
-    </w:p>
-    <w:p>
-      <w:pPr>
-        <w:numPr>
-          <w:ilvl w:val="0"/>
-          <w:numId w:val="1"/>
-        </w:numPr>
-        <w:contextualSpacing/>
-        <w:rPr>
-          <w:lang w:val="nl-NL"/>
-        </w:rPr>
-      </w:pPr>
-      <w:r>
-        <w:rPr>
-          <w:lang w:val="nl-NL"/>
-        </w:rPr>
-        <w:t>taalgebruik/taxonomie: geen invoice nog, maar bestelling?</w:t>
-      </w:r>
-    </w:p>
-    <w:p>
-      <w:pPr>
-        <w:numPr>
-          <w:ilvl w:val="0"/>
-          <w:numId w:val="1"/>
-        </w:numPr>
-        <w:contextualSpacing/>
-        <w:rPr>
-          <w:lang w:val="nl-NL"/>
-        </w:rPr>
-      </w:pPr>
-      <w:r>
-        <w:rPr>
-          <w:lang w:val="nl-NL"/>
-        </w:rPr>
-        <w:t>Een product/auto wordt geconfigureerd uit delen</w:t>
-      </w:r>
-    </w:p>
-    <w:p>
-      <w:pPr>
-        <w:numPr>
-          <w:ilvl w:val="0"/>
-          <w:numId w:val="1"/>
-        </w:numPr>
-        <w:contextualSpacing/>
-      </w:pPr>
-      <w:proofErr w:type="spellStart"/>
-      <w:r>
-        <w:t>produtImages</w:t>
-      </w:r>
-      <w:proofErr w:type="spellEnd"/>
-      <w:r>
-        <w:t xml:space="preserve"> = </w:t>
-      </w:r>
-      <w:proofErr w:type="spellStart"/>
-      <w:r>
-        <w:t>technisch</w:t>
-      </w:r>
-      <w:proofErr w:type="spellEnd"/>
-      <w:r>
-        <w:t xml:space="preserve"> detail</w:t>
-      </w:r>
-    </w:p>
-    <w:p>
-      <w:pPr>
-        <w:numPr>
-          <w:ilvl w:val="0"/>
-          <w:numId w:val="1"/>
-        </w:numPr>
-        <w:contextualSpacing/>
-      </w:pPr>
-      <w:r>
-        <w:t>Cus</w:t>
-      </w:r>
-      <w:r>
-        <w:t xml:space="preserve">tomers </w:t>
-      </w:r>
-      <w:proofErr w:type="spellStart"/>
-      <w:r>
-        <w:t>moet</w:t>
-      </w:r>
-      <w:proofErr w:type="spellEnd"/>
-      <w:r>
-        <w:t xml:space="preserve"> </w:t>
-      </w:r>
-      <w:proofErr w:type="spellStart"/>
-      <w:r>
-        <w:t>adres</w:t>
-      </w:r>
-      <w:proofErr w:type="spellEnd"/>
-      <w:r>
-        <w:t xml:space="preserve"> </w:t>
-      </w:r>
-      <w:proofErr w:type="spellStart"/>
-      <w:r>
-        <w:t>hebben</w:t>
-      </w:r>
-      <w:proofErr w:type="spellEnd"/>
-    </w:p>
-    <w:p>
-      <w:pPr>
-        <w:numPr>
-          <w:ilvl w:val="0"/>
-          <w:numId w:val="1"/>
-        </w:numPr>
-        <w:contextualSpacing/>
-      </w:pPr>
-      <w:proofErr w:type="spellStart"/>
-      <w:r>
-        <w:t>Adres</w:t>
-      </w:r>
-      <w:proofErr w:type="spellEnd"/>
-      <w:r>
-        <w:t xml:space="preserve"> = </w:t>
-      </w:r>
-      <w:proofErr w:type="spellStart"/>
-      <w:r>
-        <w:t>straat</w:t>
-      </w:r>
-      <w:proofErr w:type="spellEnd"/>
-      <w:r>
-        <w:t xml:space="preserve">, </w:t>
-      </w:r>
-      <w:proofErr w:type="spellStart"/>
-      <w:r>
-        <w:t>huisnummer</w:t>
-      </w:r>
-      <w:proofErr w:type="spellEnd"/>
-      <w:r>
-        <w:t>, postcode</w:t>
-      </w:r>
-    </w:p>
-    <w:p>
-      <w:pPr>
-        <w:numPr>
-          <w:ilvl w:val="0"/>
-          <w:numId w:val="1"/>
-        </w:numPr>
-        <w:contextualSpacing/>
-        <w:rPr>
-          <w:lang w:val="nl-NL"/>
-        </w:rPr>
-      </w:pPr>
-      <w:r>
-        <w:rPr>
-          <w:lang w:val="nl-NL"/>
-        </w:rPr>
-        <w:t>Beschrijven: typen aan de variabelen toevoegen</w:t>
-      </w:r>
-    </w:p>
-    <w:p>
-      <w:pPr>
-        <w:numPr>
-          <w:ilvl w:val="0"/>
-          <w:numId w:val="1"/>
-        </w:numPr>
-        <w:contextualSpacing/>
-      </w:pPr>
-      <w:proofErr w:type="spellStart"/>
-      <w:r>
-        <w:t>Abstractclass</w:t>
-      </w:r>
-      <w:proofErr w:type="spellEnd"/>
-      <w:r>
-        <w:t xml:space="preserve">, </w:t>
-      </w:r>
-      <w:proofErr w:type="spellStart"/>
-      <w:r>
-        <w:t>daarvan</w:t>
-      </w:r>
-      <w:proofErr w:type="spellEnd"/>
-      <w:r>
-        <w:t xml:space="preserve"> inherit configuration, invoice </w:t>
-      </w:r>
-      <w:proofErr w:type="spellStart"/>
-      <w:r>
-        <w:t>en</w:t>
-      </w:r>
-      <w:proofErr w:type="spellEnd"/>
-      <w:r>
-        <w:t xml:space="preserve"> </w:t>
-      </w:r>
-      <w:proofErr w:type="spellStart"/>
-      <w:r>
-        <w:t>bestelling</w:t>
-      </w:r>
-      <w:proofErr w:type="spellEnd"/>
-    </w:p>
-    <w:p>
-      <w:pPr>
-        <w:numPr>
-          <w:ilvl w:val="0"/>
-          <w:numId w:val="1"/>
-        </w:numPr>
-        <w:contextualSpacing/>
-        <w:rPr>
-          <w:lang w:val="nl-NL"/>
-        </w:rPr>
-      </w:pPr>
-      <w:r>
-        <w:rPr>
-          <w:rFonts w:ascii="Arial Unicode MS" w:eastAsia="Arial Unicode MS" w:hAnsi="Arial Unicode MS" w:cs="Arial Unicode MS"/>
-          <w:lang w:val="nl-NL"/>
-        </w:rPr>
-        <w:t xml:space="preserve">Invoices taakbeschrijving → is eigenlijk geen invoice, invoice is aan het eind </w:t>
-      </w:r>
-      <w:r>
-        <w:rPr>
-          <w:rFonts w:ascii="Arial Unicode MS" w:eastAsia="Arial Unicode MS" w:hAnsi="Arial Unicode MS" w:cs="Arial Unicode MS"/>
-          <w:lang w:val="nl-NL"/>
-        </w:rPr>
-        <w:t>van de daadwerkelijke bestelling</w:t>
+        <w:t>Invoices taakbeschrijving → is eigenlijk geen invoice, invoice is aan het eind van de daadwerkelijke bestelling</w:t>
       </w:r>
     </w:p>
     <w:p>
@@ -2158,14 +2047,7 @@
           <w:b/>
           <w:lang w:val="nl-NL"/>
         </w:rPr>
-        <w:t>documentatie in het Eng</w:t>
-      </w:r>
-      <w:r>
-        <w:rPr>
-          <w:b/>
-          <w:lang w:val="nl-NL"/>
-        </w:rPr>
-        <w:t>els schrijven</w:t>
+        <w:t>documentatie in het Engels schrijven</w:t>
       </w:r>
     </w:p>
     <w:p>
@@ -2276,13 +2158,7 @@
         <w:rPr>
           <w:lang w:val="nl-NL"/>
         </w:rPr>
-        <w:t>Een visie dat op papier neergezet wordt wat overeenstemd met de broncode en het uiteindelijke produ</w:t>
-      </w:r>
-      <w:r>
-        <w:rPr>
-          <w:lang w:val="nl-NL"/>
-        </w:rPr>
-        <w:t>ct.</w:t>
+        <w:t>Een visie dat op papier neergezet wordt wat overeenstemd met de broncode en het uiteindelijke product.</w:t>
       </w:r>
     </w:p>
     <w:p>
@@ -2379,10 +2255,7 @@
       </w:r>
       <w:proofErr w:type="spellEnd"/>
       <w:r>
-        <w:t xml:space="preserve"> qua</w:t>
-      </w:r>
-      <w:r>
-        <w:t xml:space="preserve"> </w:t>
+        <w:t xml:space="preserve"> qua </w:t>
       </w:r>
       <w:proofErr w:type="spellStart"/>
       <w:r>
@@ -2444,13 +2317,7 @@
         <w:rPr>
           <w:lang w:val="nl-NL"/>
         </w:rPr>
-        <w:t>Een doorheen navigerende databestanden, soortvan facets, combineert zoeken en criteria’s, is complexiteit inhoud. Geen algoritmes (dmv frameworks zijn er al oplossingen), qua statistieken. Backend statistiek uitgebreid / specifieker kunnen maken. Complexit</w:t>
-      </w:r>
-      <w:r>
-        <w:rPr>
-          <w:lang w:val="nl-NL"/>
-        </w:rPr>
-        <w:t>eit door mathematische berekeningen e.d.</w:t>
+        <w:t>Een doorheen navigerende databestanden, soortvan facets, combineert zoeken en criteria’s, is complexiteit inhoud. Geen algoritmes (dmv frameworks zijn er al oplossingen), qua statistieken. Backend statistiek uitgebreid / specifieker kunnen maken. Complexiteit door mathematische berekeningen e.d.</w:t>
       </w:r>
     </w:p>
     <w:p>
@@ -2695,10 +2562,7 @@
       </w:r>
       <w:proofErr w:type="spellStart"/>
       <w:r>
-        <w:t>do</w:t>
-      </w:r>
-      <w:r>
-        <w:t>cumenten</w:t>
+        <w:t>documenten</w:t>
       </w:r>
       <w:proofErr w:type="spellEnd"/>
       <w:r>
@@ -2885,32 +2749,521 @@
       <w:r>
         <w:t>Angular 4</w:t>
       </w:r>
+    </w:p>
+    <w:p>
+      <w:pPr>
+        <w:pStyle w:val="ListParagraph"/>
+        <w:numPr>
+          <w:ilvl w:val="0"/>
+          <w:numId w:val="18"/>
+        </w:numPr>
+        <w:rPr>
+          <w:lang w:val="nl-NL"/>
+        </w:rPr>
+      </w:pPr>
+      <w:r>
+        <w:rPr>
+          <w:lang w:val="nl-NL"/>
+        </w:rPr>
+        <w:t xml:space="preserve">Als je een view maakt: </w:t>
+      </w:r>
+      <w:r>
+        <w:rPr>
+          <w:lang w:val="nl-NL"/>
+        </w:rPr>
+        <w:t>schrijf ook op wat je nodig hebt / verwacht</w:t>
+      </w:r>
+    </w:p>
+    <w:p>
+      <w:pPr>
+        <w:rPr>
+          <w:lang w:val="nl-NL"/>
+        </w:rPr>
+      </w:pPr>
+    </w:p>
+    <w:p>
+      <w:pPr>
+        <w:rPr>
+          <w:b/>
+          <w:lang w:val="nl-NL"/>
+        </w:rPr>
+      </w:pPr>
+      <w:r>
+        <w:rPr>
+          <w:b/>
+          <w:lang w:val="nl-NL"/>
+        </w:rPr>
+        <w:t>Docentmeeting 13 november 2017</w:t>
+      </w:r>
+    </w:p>
+    <w:p>
+      <w:pPr>
+        <w:pStyle w:val="ListParagraph"/>
+        <w:numPr>
+          <w:ilvl w:val="0"/>
+          <w:numId w:val="18"/>
+        </w:numPr>
+        <w:rPr>
+          <w:b/>
+          <w:lang w:val="nl-NL"/>
+        </w:rPr>
+      </w:pPr>
+      <w:r>
+        <w:rPr>
+          <w:lang w:val="nl-NL"/>
+        </w:rPr>
+        <w:t>Presentaties zijn nu geupload op Google Classroom</w:t>
+      </w:r>
+    </w:p>
+    <w:p>
+      <w:pPr>
+        <w:pStyle w:val="ListParagraph"/>
+        <w:numPr>
+          <w:ilvl w:val="0"/>
+          <w:numId w:val="18"/>
+        </w:numPr>
+        <w:rPr>
+          <w:b/>
+          <w:lang w:val="nl-NL"/>
+        </w:rPr>
+      </w:pPr>
+      <w:r>
+        <w:rPr>
+          <w:lang w:val="nl-NL"/>
+        </w:rPr>
+        <w:t>Tools voorbeelden zijn daarin geupload</w:t>
+      </w:r>
+    </w:p>
+    <w:p>
+      <w:pPr>
+        <w:pStyle w:val="ListParagraph"/>
+        <w:numPr>
+          <w:ilvl w:val="0"/>
+          <w:numId w:val="18"/>
+        </w:numPr>
+        <w:rPr>
+          <w:b/>
+          <w:lang w:val="nl-NL"/>
+        </w:rPr>
+      </w:pPr>
+      <w:r>
+        <w:rPr>
+          <w:lang w:val="nl-NL"/>
+        </w:rPr>
+        <w:t>Chapter 5/6 van het boek &lt;- wat implementeren en waarom</w:t>
+      </w:r>
+    </w:p>
+    <w:p>
+      <w:pPr>
+        <w:rPr>
+          <w:b/>
+          <w:lang w:val="nl-NL"/>
+        </w:rPr>
+      </w:pPr>
+      <w:r>
+        <w:rPr>
+          <w:b/>
+          <w:lang w:val="nl-NL"/>
+        </w:rPr>
+        <w:t>=== assignment volgende week voor de bespreking</w:t>
+      </w:r>
+    </w:p>
+    <w:p>
+      <w:pPr>
+        <w:pStyle w:val="ListParagraph"/>
+        <w:numPr>
+          <w:ilvl w:val="0"/>
+          <w:numId w:val="18"/>
+        </w:numPr>
+        <w:rPr>
+          <w:lang w:val="nl-NL"/>
+        </w:rPr>
+      </w:pPr>
+      <w:r>
+        <w:rPr>
+          <w:lang w:val="nl-NL"/>
+        </w:rPr>
+        <w:t>Software architecture</w:t>
+      </w:r>
+    </w:p>
+    <w:p>
+      <w:pPr>
+        <w:pStyle w:val="ListParagraph"/>
+        <w:numPr>
+          <w:ilvl w:val="0"/>
+          <w:numId w:val="18"/>
+        </w:numPr>
+        <w:rPr>
+          <w:lang w:val="nl-NL"/>
+        </w:rPr>
+      </w:pPr>
+      <w:r>
+        <w:rPr>
+          <w:lang w:val="nl-NL"/>
+        </w:rPr>
+        <w:t>(nieuwe) Planning</w:t>
+      </w:r>
+    </w:p>
+    <w:p>
+      <w:pPr>
+        <w:pStyle w:val="ListParagraph"/>
+        <w:numPr>
+          <w:ilvl w:val="0"/>
+          <w:numId w:val="18"/>
+        </w:numPr>
+        <w:rPr>
+          <w:lang w:val="nl-NL"/>
+        </w:rPr>
+      </w:pPr>
+      <w:r>
+        <w:rPr>
+          <w:lang w:val="nl-NL"/>
+        </w:rPr>
+        <w:t>Initieële ideeën</w:t>
+      </w:r>
+    </w:p>
+    <w:p>
+      <w:pPr>
+        <w:pStyle w:val="ListParagraph"/>
+        <w:numPr>
+          <w:ilvl w:val="0"/>
+          <w:numId w:val="18"/>
+        </w:numPr>
+        <w:rPr>
+          <w:lang w:val="nl-NL"/>
+        </w:rPr>
+      </w:pPr>
+      <w:r>
+        <w:rPr>
+          <w:lang w:val="nl-NL"/>
+        </w:rPr>
+        <w:t>Bedenken welke features geïmplementeerd worden en wat de keuzes zijn</w:t>
+      </w:r>
+    </w:p>
+    <w:p>
+      <w:pPr>
+        <w:pStyle w:val="ListParagraph"/>
+        <w:numPr>
+          <w:ilvl w:val="0"/>
+          <w:numId w:val="18"/>
+        </w:numPr>
+        <w:rPr>
+          <w:b/>
+          <w:i/>
+          <w:lang w:val="nl-NL"/>
+        </w:rPr>
+      </w:pPr>
+      <w:r>
+        <w:rPr>
+          <w:b/>
+          <w:i/>
+          <w:lang w:val="nl-NL"/>
+        </w:rPr>
+        <w:t xml:space="preserve">== </w:t>
+      </w:r>
+      <w:r>
+        <w:rPr>
+          <w:b/>
+          <w:i/>
+          <w:lang w:val="nl-NL"/>
+        </w:rPr>
+        <w:t>Planning | testmethodieken | tooling</w:t>
+      </w:r>
+    </w:p>
+    <w:p>
+      <w:pPr>
+        <w:pStyle w:val="ListParagraph"/>
+        <w:numPr>
+          <w:ilvl w:val="0"/>
+          <w:numId w:val="18"/>
+        </w:numPr>
+        <w:rPr>
+          <w:b/>
+          <w:i/>
+          <w:lang w:val="nl-NL"/>
+        </w:rPr>
+      </w:pPr>
+      <w:r>
+        <w:rPr>
+          <w:lang w:val="nl-NL"/>
+        </w:rPr>
+        <w:t>De docent heeft de rol als Product Owner komende weken</w:t>
+      </w:r>
+    </w:p>
+    <w:p>
+      <w:pPr>
+        <w:pStyle w:val="ListParagraph"/>
+        <w:numPr>
+          <w:ilvl w:val="0"/>
+          <w:numId w:val="18"/>
+        </w:numPr>
+        <w:rPr>
+          <w:b/>
+          <w:i/>
+          <w:lang w:val="nl-NL"/>
+        </w:rPr>
+      </w:pPr>
+      <w:r>
+        <w:rPr>
+          <w:lang w:val="nl-NL"/>
+        </w:rPr>
+        <w:t>Aan hem presenteren de status en vragen stellen en discussieren qua features.</w:t>
+      </w:r>
+    </w:p>
+    <w:p>
+      <w:pPr>
+        <w:pStyle w:val="ListParagraph"/>
+        <w:numPr>
+          <w:ilvl w:val="0"/>
+          <w:numId w:val="18"/>
+        </w:numPr>
+        <w:rPr>
+          <w:b/>
+          <w:i/>
+          <w:lang w:val="nl-NL"/>
+        </w:rPr>
+      </w:pPr>
+      <w:r>
+        <w:rPr>
+          <w:lang w:val="nl-NL"/>
+        </w:rPr>
+        <w:t>Features wat binnen zichzelf presenteerbaar is als units, aangepakt worden als testomgeving, indeling van teammembers qua werkdruk</w:t>
+      </w:r>
+    </w:p>
+    <w:p>
+      <w:pPr>
+        <w:pStyle w:val="ListParagraph"/>
+        <w:numPr>
+          <w:ilvl w:val="0"/>
+          <w:numId w:val="18"/>
+        </w:numPr>
+        <w:rPr>
+          <w:b/>
+          <w:i/>
+          <w:lang w:val="nl-NL"/>
+        </w:rPr>
+      </w:pPr>
+      <w:r>
+        <w:rPr>
+          <w:lang w:val="nl-NL"/>
+        </w:rPr>
+        <w:t>Afstellen van unit tests, plannen etc...</w:t>
+      </w:r>
+    </w:p>
+    <w:p>
+      <w:pPr>
+        <w:pStyle w:val="ListParagraph"/>
+        <w:numPr>
+          <w:ilvl w:val="0"/>
+          <w:numId w:val="18"/>
+        </w:numPr>
+        <w:rPr>
+          <w:b/>
+          <w:i/>
+          <w:lang w:val="nl-NL"/>
+        </w:rPr>
+      </w:pPr>
+      <w:r>
+        <w:rPr>
+          <w:lang w:val="nl-NL"/>
+        </w:rPr>
+        <w:sym w:font="Wingdings" w:char="F0E0"/>
+      </w:r>
+      <w:r>
+        <w:rPr>
+          <w:lang w:val="nl-NL"/>
+        </w:rPr>
+        <w:t xml:space="preserve"> </w:t>
+      </w:r>
+      <w:r>
+        <w:rPr>
+          <w:i/>
+          <w:lang w:val="nl-NL"/>
+        </w:rPr>
+        <w:t>team</w:t>
+      </w:r>
+      <w:r>
+        <w:rPr>
+          <w:lang w:val="nl-NL"/>
+        </w:rPr>
+        <w:t xml:space="preserve"> </w:t>
+      </w:r>
+      <w:r>
+        <w:rPr>
+          <w:i/>
+          <w:lang w:val="nl-NL"/>
+        </w:rPr>
+        <w:t>testbespreking?</w:t>
+      </w:r>
+    </w:p>
+    <w:p>
+      <w:pPr>
+        <w:pStyle w:val="ListParagraph"/>
+        <w:numPr>
+          <w:ilvl w:val="0"/>
+          <w:numId w:val="18"/>
+        </w:numPr>
+        <w:rPr>
+          <w:b/>
+          <w:i/>
+          <w:lang w:val="nl-NL"/>
+        </w:rPr>
+      </w:pPr>
+      <w:r>
+        <w:rPr>
+          <w:lang w:val="nl-NL"/>
+        </w:rPr>
+        <w:t>Je mag testen op de manier die je fijn vind:</w:t>
+      </w:r>
+    </w:p>
+    <w:p>
+      <w:pPr>
+        <w:pStyle w:val="ListParagraph"/>
+        <w:numPr>
+          <w:ilvl w:val="1"/>
+          <w:numId w:val="18"/>
+        </w:numPr>
+        <w:rPr>
+          <w:b/>
+          <w:i/>
+          <w:lang w:val="nl-NL"/>
+        </w:rPr>
+      </w:pPr>
+      <w:r>
+        <w:rPr>
+          <w:lang w:val="nl-NL"/>
+        </w:rPr>
+        <w:t>Bijv basis feature</w:t>
+      </w:r>
+    </w:p>
+    <w:p>
+      <w:pPr>
+        <w:pStyle w:val="ListParagraph"/>
+        <w:numPr>
+          <w:ilvl w:val="1"/>
+          <w:numId w:val="18"/>
+        </w:numPr>
+        <w:rPr>
+          <w:b/>
+          <w:i/>
+          <w:lang w:val="nl-NL"/>
+        </w:rPr>
+      </w:pPr>
+      <w:r>
+        <w:rPr>
+          <w:lang w:val="nl-NL"/>
+        </w:rPr>
+        <w:t>Basis feature testen</w:t>
+      </w:r>
+    </w:p>
+    <w:p>
+      <w:pPr>
+        <w:pStyle w:val="ListParagraph"/>
+        <w:numPr>
+          <w:ilvl w:val="1"/>
+          <w:numId w:val="18"/>
+        </w:numPr>
+        <w:rPr>
+          <w:b/>
+          <w:i/>
+          <w:lang w:val="nl-NL"/>
+        </w:rPr>
+      </w:pPr>
+      <w:r>
+        <w:rPr>
+          <w:lang w:val="nl-NL"/>
+        </w:rPr>
+        <w:t>Dan de codes</w:t>
+      </w:r>
+    </w:p>
+    <w:p>
+      <w:pPr>
+        <w:pStyle w:val="ListParagraph"/>
+        <w:numPr>
+          <w:ilvl w:val="1"/>
+          <w:numId w:val="18"/>
+        </w:numPr>
+        <w:rPr>
+          <w:b/>
+          <w:i/>
+          <w:lang w:val="nl-NL"/>
+        </w:rPr>
+      </w:pPr>
+      <w:r>
+        <w:rPr>
+          <w:lang w:val="nl-NL"/>
+        </w:rPr>
+        <w:t>Dan verder ontwikkelen</w:t>
+      </w:r>
+    </w:p>
+    <w:p>
+      <w:pPr>
+        <w:pStyle w:val="ListParagraph"/>
+        <w:numPr>
+          <w:ilvl w:val="1"/>
+          <w:numId w:val="18"/>
+        </w:numPr>
+        <w:rPr>
+          <w:b/>
+          <w:i/>
+          <w:lang w:val="nl-NL"/>
+        </w:rPr>
+      </w:pPr>
+      <w:r>
+        <w:rPr>
+          <w:lang w:val="nl-NL"/>
+        </w:rPr>
+        <w:t>Kies een use</w:t>
+      </w:r>
+      <w:r>
+        <w:rPr>
+          <w:lang w:val="nl-NL"/>
+        </w:rPr>
+        <w:t xml:space="preserve"> case, stuksgewijs werken bijv.</w:t>
+      </w:r>
+    </w:p>
+    <w:p>
+      <w:pPr>
+        <w:pStyle w:val="ListParagraph"/>
+        <w:numPr>
+          <w:ilvl w:val="1"/>
+          <w:numId w:val="18"/>
+        </w:numPr>
+        <w:rPr>
+          <w:b/>
+          <w:i/>
+          <w:lang w:val="nl-NL"/>
+        </w:rPr>
+      </w:pPr>
+      <w:r>
+        <w:rPr>
+          <w:lang w:val="nl-NL"/>
+        </w:rPr>
+        <w:t>Stel voor of het handig is om te bouwen</w:t>
+      </w:r>
+    </w:p>
+    <w:p>
+      <w:pPr>
+        <w:pStyle w:val="ListParagraph"/>
+        <w:numPr>
+          <w:ilvl w:val="0"/>
+          <w:numId w:val="18"/>
+        </w:numPr>
+        <w:rPr>
+          <w:b/>
+          <w:i/>
+          <w:lang w:val="nl-NL"/>
+        </w:rPr>
+      </w:pPr>
       <w:bookmarkStart w:id="0" w:name="_GoBack"/>
       <w:bookmarkEnd w:id="0"/>
     </w:p>
     <w:p>
       <w:pPr>
-        <w:pStyle w:val="ListParagraph"/>
-        <w:numPr>
-          <w:ilvl w:val="0"/>
-          <w:numId w:val="18"/>
-        </w:numPr>
-        <w:rPr>
-          <w:lang w:val="nl-NL"/>
-        </w:rPr>
-      </w:pPr>
-      <w:r>
-        <w:rPr>
-          <w:lang w:val="nl-NL"/>
-        </w:rPr>
-        <w:t xml:space="preserve">Als je een view maakt: </w:t>
-      </w:r>
-      <w:r>
-        <w:rPr>
-          <w:lang w:val="nl-NL"/>
-        </w:rPr>
-        <w:t>schrijf ook op wat je nodig hebt / verwacht</w:t>
-      </w:r>
+        <w:rPr>
+          <w:lang w:val="nl-NL"/>
+        </w:rPr>
+      </w:pPr>
     </w:p>
     <w:p>
       <w:pPr>

</xml_diff>

<commit_message>
commit of the meeting notes 20-11-2017
</commit_message>
<xml_diff>
--- a/Project Documents/Project 5-6 meeting notes updated 30-10-2017.docx
+++ b/Project Documents/Project 5-6 meeting notes updated 30-10-2017.docx
@@ -3244,14 +3244,676 @@
     </w:p>
     <w:p>
       <w:pPr>
-        <w:pStyle w:val="ListParagraph"/>
-        <w:numPr>
-          <w:ilvl w:val="0"/>
-          <w:numId w:val="18"/>
-        </w:numPr>
         <w:rPr>
           <w:b/>
           <w:i/>
+          <w:lang w:val="nl-NL"/>
+        </w:rPr>
+      </w:pPr>
+    </w:p>
+    <w:p>
+      <w:pPr>
+        <w:rPr>
+          <w:b/>
+          <w:lang w:val="nl-NL"/>
+        </w:rPr>
+      </w:pPr>
+      <w:r>
+        <w:rPr>
+          <w:b/>
+          <w:lang w:val="nl-NL"/>
+        </w:rPr>
+        <w:t>Docentmeeting 20 november 2017</w:t>
+      </w:r>
+    </w:p>
+    <w:p>
+      <w:pPr>
+        <w:pStyle w:val="ListParagraph"/>
+        <w:numPr>
+          <w:ilvl w:val="0"/>
+          <w:numId w:val="18"/>
+        </w:numPr>
+        <w:rPr>
+          <w:lang w:val="nl-NL"/>
+        </w:rPr>
+      </w:pPr>
+      <w:r>
+        <w:rPr>
+          <w:lang w:val="nl-NL"/>
+        </w:rPr>
+        <w:t>Status: documentatie is geupdate (SRS en SRD), deze week begonnen met code schrijven, opgesplitst in twee back-end en twee front-ends, repository, Play Framework, zit een testmodule in verwerkt, voor front-end AngularJS</w:t>
+      </w:r>
+    </w:p>
+    <w:p>
+      <w:pPr>
+        <w:pStyle w:val="ListParagraph"/>
+        <w:numPr>
+          <w:ilvl w:val="0"/>
+          <w:numId w:val="18"/>
+        </w:numPr>
+        <w:rPr>
+          <w:lang w:val="nl-NL"/>
+        </w:rPr>
+      </w:pPr>
+      <w:r>
+        <w:rPr>
+          <w:lang w:val="nl-NL"/>
+        </w:rPr>
+        <w:t xml:space="preserve">Testingtool: Managementtools </w:t>
+      </w:r>
+      <w:r>
+        <w:rPr>
+          <w:lang w:val="nl-NL"/>
+        </w:rPr>
+        <w:sym w:font="Wingdings" w:char="F0E0"/>
+      </w:r>
+      <w:r>
+        <w:rPr>
+          <w:lang w:val="nl-NL"/>
+        </w:rPr>
+        <w:t xml:space="preserve"> GitHub issues aan toevoegen, prioriseren etc...managementtooling </w:t>
+      </w:r>
+      <w:r>
+        <w:rPr>
+          <w:lang w:val="nl-NL"/>
+        </w:rPr>
+        <w:sym w:font="Wingdings" w:char="F0E0"/>
+      </w:r>
+      <w:r>
+        <w:rPr>
+          <w:lang w:val="nl-NL"/>
+        </w:rPr>
+        <w:t xml:space="preserve"> We maken gebruik van Trello</w:t>
+      </w:r>
+    </w:p>
+    <w:p>
+      <w:pPr>
+        <w:pStyle w:val="ListParagraph"/>
+        <w:numPr>
+          <w:ilvl w:val="0"/>
+          <w:numId w:val="18"/>
+        </w:numPr>
+        <w:rPr>
+          <w:lang w:val="nl-NL"/>
+        </w:rPr>
+      </w:pPr>
+      <w:r>
+        <w:rPr>
+          <w:lang w:val="nl-NL"/>
+        </w:rPr>
+        <w:t xml:space="preserve">Definition of done: </w:t>
+      </w:r>
+      <w:r>
+        <w:rPr>
+          <w:lang w:val="nl-NL"/>
+        </w:rPr>
+        <w:t>definiëeren binnen een sprint van 1-2 weken, dat iedere iteratie een product levert</w:t>
+      </w:r>
+    </w:p>
+    <w:p>
+      <w:pPr>
+        <w:pStyle w:val="ListParagraph"/>
+        <w:numPr>
+          <w:ilvl w:val="0"/>
+          <w:numId w:val="18"/>
+        </w:numPr>
+        <w:rPr>
+          <w:lang w:val="en-GB"/>
+        </w:rPr>
+      </w:pPr>
+      <w:r>
+        <w:rPr>
+          <w:lang w:val="en-GB"/>
+        </w:rPr>
+        <w:t>Back-end: REST service</w:t>
+      </w:r>
+      <w:r>
+        <w:rPr>
+          <w:lang w:val="en-GB"/>
+        </w:rPr>
+        <w:t xml:space="preserve"> </w:t>
+      </w:r>
+      <w:r>
+        <w:rPr>
+          <w:lang w:val="nl-NL"/>
+        </w:rPr>
+        <w:sym w:font="Wingdings" w:char="F0DF"/>
+      </w:r>
+      <w:r>
+        <w:rPr>
+          <w:lang w:val="en-GB"/>
+        </w:rPr>
+        <w:t xml:space="preserve"> unit test</w:t>
+      </w:r>
+      <w:r>
+        <w:rPr>
+          <w:lang w:val="en-GB"/>
+        </w:rPr>
+        <w:t xml:space="preserve"> --</w:t>
+      </w:r>
+    </w:p>
+    <w:p>
+      <w:pPr>
+        <w:pStyle w:val="ListParagraph"/>
+        <w:numPr>
+          <w:ilvl w:val="0"/>
+          <w:numId w:val="18"/>
+        </w:numPr>
+        <w:rPr>
+          <w:lang w:val="en-GB"/>
+        </w:rPr>
+      </w:pPr>
+      <w:r>
+        <w:rPr>
+          <w:lang w:val="en-GB"/>
+        </w:rPr>
+        <w:t xml:space="preserve">HTTP-request </w:t>
+      </w:r>
+      <w:r>
+        <w:rPr>
+          <w:lang w:val="en-GB"/>
+        </w:rPr>
+        <w:sym w:font="Wingdings" w:char="F0DF"/>
+      </w:r>
+      <w:r>
+        <w:rPr>
+          <w:lang w:val="en-GB"/>
+        </w:rPr>
+        <w:t xml:space="preserve"> Integration test</w:t>
+      </w:r>
+    </w:p>
+    <w:p>
+      <w:pPr>
+        <w:pStyle w:val="ListParagraph"/>
+        <w:numPr>
+          <w:ilvl w:val="0"/>
+          <w:numId w:val="18"/>
+        </w:numPr>
+        <w:rPr>
+          <w:lang w:val="nl-NL"/>
+        </w:rPr>
+      </w:pPr>
+      <w:r>
+        <w:rPr>
+          <w:lang w:val="nl-NL"/>
+        </w:rPr>
+        <w:t xml:space="preserve">Front-end: AngularJS </w:t>
+      </w:r>
+      <w:r>
+        <w:rPr>
+          <w:lang w:val="nl-NL"/>
+        </w:rPr>
+        <w:sym w:font="Wingdings" w:char="F0DF"/>
+      </w:r>
+      <w:r>
+        <w:rPr>
+          <w:lang w:val="nl-NL"/>
+        </w:rPr>
+        <w:t xml:space="preserve"> UI getest worden </w:t>
+      </w:r>
+      <w:r>
+        <w:rPr>
+          <w:lang w:val="en-GB"/>
+        </w:rPr>
+        <w:sym w:font="Wingdings" w:char="F0E0"/>
+      </w:r>
+      <w:r>
+        <w:rPr>
+          <w:lang w:val="nl-NL"/>
+        </w:rPr>
+        <w:t xml:space="preserve"> gebruik maken van</w:t>
+      </w:r>
+      <w:r>
+        <w:rPr>
+          <w:lang w:val="nl-NL"/>
+        </w:rPr>
+        <w:t xml:space="preserve"> </w:t>
+      </w:r>
+      <w:r>
+        <w:rPr>
+          <w:i/>
+          <w:lang w:val="nl-NL"/>
+        </w:rPr>
+        <w:t>Selendium</w:t>
+      </w:r>
+    </w:p>
+    <w:p>
+      <w:pPr>
+        <w:pStyle w:val="ListParagraph"/>
+        <w:numPr>
+          <w:ilvl w:val="0"/>
+          <w:numId w:val="18"/>
+        </w:numPr>
+        <w:rPr>
+          <w:lang w:val="en-GB"/>
+        </w:rPr>
+      </w:pPr>
+      <w:r>
+        <w:rPr>
+          <w:lang w:val="en-GB"/>
+        </w:rPr>
+        <w:t xml:space="preserve">Iteration test </w:t>
+      </w:r>
+      <w:proofErr w:type="spellStart"/>
+      <w:r>
+        <w:rPr>
+          <w:lang w:val="en-GB"/>
+        </w:rPr>
+        <w:t>en</w:t>
+      </w:r>
+      <w:proofErr w:type="spellEnd"/>
+      <w:r>
+        <w:rPr>
+          <w:lang w:val="en-GB"/>
+        </w:rPr>
+        <w:t xml:space="preserve"> unit test op features, op de business logic</w:t>
+      </w:r>
+    </w:p>
+    <w:p>
+      <w:pPr>
+        <w:pStyle w:val="ListParagraph"/>
+        <w:numPr>
+          <w:ilvl w:val="0"/>
+          <w:numId w:val="18"/>
+        </w:numPr>
+        <w:rPr>
+          <w:lang w:val="nl-NL"/>
+        </w:rPr>
+      </w:pPr>
+      <w:r>
+        <w:rPr>
+          <w:lang w:val="nl-NL"/>
+        </w:rPr>
+        <w:lastRenderedPageBreak/>
+        <w:t xml:space="preserve">Features implementeren binnen 1-2 weken, aan de hand van requirementstesting / integration testing / unitttesting </w:t>
+      </w:r>
+      <w:r>
+        <w:rPr>
+          <w:lang w:val="en-GB"/>
+        </w:rPr>
+        <w:sym w:font="Wingdings" w:char="F0E0"/>
+      </w:r>
+      <w:r>
+        <w:rPr>
+          <w:lang w:val="nl-NL"/>
+        </w:rPr>
+        <w:t xml:space="preserve"> functionaliteit als done geevalueerd kan worden.</w:t>
+      </w:r>
+    </w:p>
+    <w:p>
+      <w:pPr>
+        <w:pStyle w:val="ListParagraph"/>
+        <w:numPr>
+          <w:ilvl w:val="0"/>
+          <w:numId w:val="18"/>
+        </w:numPr>
+        <w:rPr>
+          <w:lang w:val="nl-NL"/>
+        </w:rPr>
+      </w:pPr>
+      <w:r>
+        <w:rPr>
+          <w:lang w:val="nl-NL"/>
+        </w:rPr>
+        <w:t>Volgende week Product Owner rol</w:t>
+      </w:r>
+    </w:p>
+    <w:p>
+      <w:pPr>
+        <w:pStyle w:val="ListParagraph"/>
+        <w:numPr>
+          <w:ilvl w:val="1"/>
+          <w:numId w:val="18"/>
+        </w:numPr>
+        <w:rPr>
+          <w:lang w:val="nl-NL"/>
+        </w:rPr>
+      </w:pPr>
+      <w:r>
+        <w:rPr>
+          <w:lang w:val="nl-NL"/>
+        </w:rPr>
+        <w:t>Presenteren testing en waarom welke keuzes</w:t>
+      </w:r>
+    </w:p>
+    <w:p>
+      <w:pPr>
+        <w:pStyle w:val="ListParagraph"/>
+        <w:numPr>
+          <w:ilvl w:val="1"/>
+          <w:numId w:val="18"/>
+        </w:numPr>
+        <w:rPr>
+          <w:lang w:val="nl-NL"/>
+        </w:rPr>
+      </w:pPr>
+      <w:r>
+        <w:rPr>
+          <w:lang w:val="nl-NL"/>
+        </w:rPr>
+        <w:t>Implementaties</w:t>
+      </w:r>
+    </w:p>
+    <w:p>
+      <w:pPr>
+        <w:pStyle w:val="ListParagraph"/>
+        <w:numPr>
+          <w:ilvl w:val="1"/>
+          <w:numId w:val="18"/>
+        </w:numPr>
+        <w:rPr>
+          <w:lang w:val="nl-NL"/>
+        </w:rPr>
+      </w:pPr>
+      <w:r>
+        <w:rPr>
+          <w:lang w:val="nl-NL"/>
+        </w:rPr>
+        <w:t>Huidige features die we implementeren / bouwen:</w:t>
+      </w:r>
+    </w:p>
+    <w:p>
+      <w:pPr>
+        <w:pStyle w:val="ListParagraph"/>
+        <w:numPr>
+          <w:ilvl w:val="2"/>
+          <w:numId w:val="18"/>
+        </w:numPr>
+        <w:rPr>
+          <w:lang w:val="nl-NL"/>
+        </w:rPr>
+      </w:pPr>
+      <w:r>
+        <w:rPr>
+          <w:lang w:val="nl-NL"/>
+        </w:rPr>
+        <w:t>Registratie</w:t>
+      </w:r>
+      <w:r>
+        <w:rPr>
+          <w:lang w:val="nl-NL"/>
+        </w:rPr>
+        <w:t xml:space="preserve"> / Authentication</w:t>
+      </w:r>
+    </w:p>
+    <w:p>
+      <w:pPr>
+        <w:pStyle w:val="ListParagraph"/>
+        <w:numPr>
+          <w:ilvl w:val="2"/>
+          <w:numId w:val="18"/>
+        </w:numPr>
+        <w:rPr>
+          <w:lang w:val="nl-NL"/>
+        </w:rPr>
+      </w:pPr>
+      <w:r>
+        <w:rPr>
+          <w:lang w:val="nl-NL"/>
+        </w:rPr>
+        <w:t>Login gedeelte</w:t>
+      </w:r>
+    </w:p>
+    <w:p>
+      <w:pPr>
+        <w:pStyle w:val="ListParagraph"/>
+        <w:numPr>
+          <w:ilvl w:val="2"/>
+          <w:numId w:val="18"/>
+        </w:numPr>
+        <w:rPr>
+          <w:lang w:val="nl-NL"/>
+        </w:rPr>
+      </w:pPr>
+      <w:r>
+        <w:rPr>
+          <w:lang w:val="nl-NL"/>
+        </w:rPr>
+        <w:t>Home Page</w:t>
+      </w:r>
+    </w:p>
+    <w:p>
+      <w:pPr>
+        <w:pStyle w:val="ListParagraph"/>
+        <w:numPr>
+          <w:ilvl w:val="2"/>
+          <w:numId w:val="18"/>
+        </w:numPr>
+        <w:rPr>
+          <w:lang w:val="nl-NL"/>
+        </w:rPr>
+      </w:pPr>
+      <w:r>
+        <w:rPr>
+          <w:lang w:val="nl-NL"/>
+        </w:rPr>
+        <w:t>Product view / overzicht / zoekfunctie</w:t>
+      </w:r>
+    </w:p>
+    <w:p>
+      <w:pPr>
+        <w:pStyle w:val="ListParagraph"/>
+        <w:numPr>
+          <w:ilvl w:val="2"/>
+          <w:numId w:val="18"/>
+        </w:numPr>
+        <w:rPr>
+          <w:lang w:val="nl-NL"/>
+        </w:rPr>
+      </w:pPr>
+      <w:r>
+        <w:rPr>
+          <w:lang w:val="nl-NL"/>
+        </w:rPr>
+        <w:t>Order plaatsen</w:t>
+      </w:r>
+    </w:p>
+    <w:p>
+      <w:pPr>
+        <w:pStyle w:val="ListParagraph"/>
+        <w:numPr>
+          <w:ilvl w:val="2"/>
+          <w:numId w:val="18"/>
+        </w:numPr>
+        <w:rPr>
+          <w:lang w:val="nl-NL"/>
+        </w:rPr>
+      </w:pPr>
+      <w:r>
+        <w:rPr>
+          <w:lang w:val="nl-NL"/>
+        </w:rPr>
+        <w:t>Admin paneel</w:t>
+      </w:r>
+    </w:p>
+    <w:p>
+      <w:pPr>
+        <w:pStyle w:val="ListParagraph"/>
+        <w:numPr>
+          <w:ilvl w:val="1"/>
+          <w:numId w:val="18"/>
+        </w:numPr>
+        <w:rPr>
+          <w:lang w:val="nl-NL"/>
+        </w:rPr>
+      </w:pPr>
+      <w:r>
+        <w:rPr>
+          <w:lang w:val="nl-NL"/>
+        </w:rPr>
+        <w:t>Doel is een shippable product</w:t>
+      </w:r>
+    </w:p>
+    <w:p>
+      <w:pPr>
+        <w:pStyle w:val="ListParagraph"/>
+        <w:numPr>
+          <w:ilvl w:val="1"/>
+          <w:numId w:val="18"/>
+        </w:numPr>
+        <w:rPr>
+          <w:lang w:val="nl-NL"/>
+        </w:rPr>
+      </w:pPr>
+      <w:r>
+        <w:rPr>
+          <w:lang w:val="nl-NL"/>
+        </w:rPr>
+        <w:t>Prioriteiten:</w:t>
+      </w:r>
+    </w:p>
+    <w:p>
+      <w:pPr>
+        <w:pStyle w:val="ListParagraph"/>
+        <w:numPr>
+          <w:ilvl w:val="2"/>
+          <w:numId w:val="18"/>
+        </w:numPr>
+        <w:rPr>
+          <w:lang w:val="nl-NL"/>
+        </w:rPr>
+      </w:pPr>
+      <w:r>
+        <w:rPr>
+          <w:lang w:val="nl-NL"/>
+        </w:rPr>
+        <w:t>Iteration gedeelte werkt</w:t>
+      </w:r>
+    </w:p>
+    <w:p>
+      <w:pPr>
+        <w:pStyle w:val="ListParagraph"/>
+        <w:numPr>
+          <w:ilvl w:val="2"/>
+          <w:numId w:val="18"/>
+        </w:numPr>
+        <w:rPr>
+          <w:lang w:val="nl-NL"/>
+        </w:rPr>
+      </w:pPr>
+      <w:r>
+        <w:rPr>
+          <w:lang w:val="nl-NL"/>
+        </w:rPr>
+        <w:t>Zie de backend interactie met bijv. Postman</w:t>
+      </w:r>
+    </w:p>
+    <w:p>
+      <w:pPr>
+        <w:pStyle w:val="ListParagraph"/>
+        <w:numPr>
+          <w:ilvl w:val="2"/>
+          <w:numId w:val="18"/>
+        </w:numPr>
+        <w:rPr>
+          <w:lang w:val="nl-NL"/>
+        </w:rPr>
+      </w:pPr>
+      <w:r>
+        <w:rPr>
+          <w:lang w:val="nl-NL"/>
+        </w:rPr>
+        <w:t>Daarop wordt de UI gebouwd</w:t>
+      </w:r>
+    </w:p>
+    <w:p>
+      <w:pPr>
+        <w:pStyle w:val="ListParagraph"/>
+        <w:numPr>
+          <w:ilvl w:val="3"/>
+          <w:numId w:val="18"/>
+        </w:numPr>
+        <w:rPr>
+          <w:lang w:val="nl-NL"/>
+        </w:rPr>
+      </w:pPr>
+      <w:r>
+        <w:rPr>
+          <w:lang w:val="nl-NL"/>
+        </w:rPr>
+        <w:t>Met welke feature aan de slag gaan, wat is haalbaar qua timemanagement.</w:t>
+      </w:r>
+    </w:p>
+    <w:p>
+      <w:pPr>
+        <w:pStyle w:val="ListParagraph"/>
+        <w:numPr>
+          <w:ilvl w:val="1"/>
+          <w:numId w:val="18"/>
+        </w:numPr>
+        <w:rPr>
+          <w:lang w:val="nl-NL"/>
+        </w:rPr>
+      </w:pPr>
+      <w:r>
+        <w:rPr>
+          <w:lang w:val="nl-NL"/>
+        </w:rPr>
+        <w:t>Volgende week Dockerpipeline</w:t>
+      </w:r>
+    </w:p>
+    <w:p>
+      <w:pPr>
+        <w:pStyle w:val="ListParagraph"/>
+        <w:numPr>
+          <w:ilvl w:val="1"/>
+          <w:numId w:val="18"/>
+        </w:numPr>
+        <w:rPr>
+          <w:lang w:val="nl-NL"/>
+        </w:rPr>
+      </w:pPr>
+      <w:r>
+        <w:rPr>
+          <w:lang w:val="nl-NL"/>
+        </w:rPr>
+        <w:t>Material Design</w:t>
+      </w:r>
+    </w:p>
+    <w:p>
+      <w:pPr>
+        <w:pStyle w:val="ListParagraph"/>
+        <w:numPr>
+          <w:ilvl w:val="1"/>
+          <w:numId w:val="18"/>
+        </w:numPr>
+        <w:rPr>
+          <w:lang w:val="nl-NL"/>
+        </w:rPr>
+      </w:pPr>
+      <w:r>
+        <w:rPr>
+          <w:lang w:val="nl-NL"/>
+        </w:rPr>
+        <w:t>Aan het eind van een shippable product bij iedere iteratie, een backlog over hebben.</w:t>
+      </w:r>
+    </w:p>
+    <w:p>
+      <w:pPr>
+        <w:pStyle w:val="ListParagraph"/>
+        <w:numPr>
+          <w:ilvl w:val="0"/>
+          <w:numId w:val="18"/>
+        </w:numPr>
+        <w:rPr>
+          <w:lang w:val="nl-NL"/>
+        </w:rPr>
+      </w:pPr>
+      <w:r>
+        <w:rPr>
+          <w:lang w:val="nl-NL"/>
+        </w:rPr>
+        <w:t>Idee: de issues in Trello koppelen aan een commit</w:t>
+      </w:r>
+    </w:p>
+    <w:p>
+      <w:pPr>
+        <w:pStyle w:val="ListParagraph"/>
+        <w:numPr>
+          <w:ilvl w:val="0"/>
+          <w:numId w:val="18"/>
+        </w:numPr>
+        <w:rPr>
           <w:lang w:val="nl-NL"/>
         </w:rPr>
       </w:pPr>

</xml_diff>